<commit_message>
Questions wrapped up for this week
</commit_message>
<xml_diff>
--- a/Extra Javascript/Questions week 3 and 4.docx
+++ b/Extra Javascript/Questions week 3 and 4.docx
@@ -612,18 +612,195 @@
       </w:r>
     </w:p>
     <w:p>
-      <w:pPr>
-        <w:rPr>
-          <w:lang w:val="en-GB"/>
-        </w:rPr>
-      </w:pPr>
       <w:r>
         <w:t xml:space="preserve">7. </w:t>
       </w:r>
       <w:r>
         <w:t>Bracets voor arrays voornamelijk</w:t>
       </w:r>
-    </w:p>
+      <w:r>
+        <w:t>, dot voor enkele dingen</w:t>
+      </w:r>
+    </w:p>
+    <w:p>
+      <w:r>
+        <w:t xml:space="preserve">8. </w:t>
+      </w:r>
+      <w:r>
+        <w:t>Henk Henk</w:t>
+      </w:r>
+    </w:p>
+    <w:p>
+      <w:r>
+        <w:t>9. De vries</w:t>
+      </w:r>
+    </w:p>
+    <w:p>
+      <w:r>
+        <w:t>10. henk</w:t>
+      </w:r>
+    </w:p>
+    <w:p>
+      <w:r>
+        <w:t>11. henk</w:t>
+      </w:r>
+    </w:p>
+    <w:p>
+      <w:r>
+        <w:t xml:space="preserve">12. </w:t>
+      </w:r>
+      <w:r>
+        <w:t>De vries hello world</w:t>
+      </w:r>
+    </w:p>
+    <w:p>
+      <w:r>
+        <w:t xml:space="preserve">13. </w:t>
+      </w:r>
+      <w:r>
+        <w:t>true</w:t>
+      </w:r>
+    </w:p>
+    <w:p>
+      <w:r>
+        <w:t>14. Henk de Vries</w:t>
+      </w:r>
+    </w:p>
+    <w:p>
+      <w:r>
+        <w:t>15. Piet Janssens</w:t>
+      </w:r>
+    </w:p>
+    <w:p>
+      <w:r>
+        <w:t>16. Piet Janssens</w:t>
+      </w:r>
+    </w:p>
+    <w:p>
+      <w:r>
+        <w:t>17. 23</w:t>
+      </w:r>
+    </w:p>
+    <w:p>
+      <w:r>
+        <w:t>18. 23 23</w:t>
+      </w:r>
+    </w:p>
+    <w:p>
+      <w:r>
+        <w:t xml:space="preserve">3-4 </w:t>
+      </w:r>
+    </w:p>
+    <w:p>
+      <w:r>
+        <w:t>1 foor loops zijn handig als je dingen  moet herhalen voor een bepaald aantal keer</w:t>
+      </w:r>
+    </w:p>
+    <w:p>
+      <w:r>
+        <w:lastRenderedPageBreak/>
+        <w:t>2. A De code B Aangeving dat het een for loop is C Begin getal van de loop D Checkt of de loop aan de getallen voorwaarde doet E Het op tellen van de for loop F Logt de getallen van de loop</w:t>
+      </w:r>
+    </w:p>
+    <w:p>
+      <w:r>
+        <w:t xml:space="preserve">3. </w:t>
+      </w:r>
+      <w:r>
+        <w:t>0 tm 3</w:t>
+      </w:r>
+    </w:p>
+    <w:p>
+      <w:r>
+        <w:t>4. 0 tm 3 en 0 2 4 6</w:t>
+      </w:r>
+    </w:p>
+    <w:p>
+      <w:r>
+        <w:t xml:space="preserve">5. 0 2 4 </w:t>
+      </w:r>
+    </w:p>
+    <w:p>
+      <w:r>
+        <w:t>6.  5</w:t>
+      </w:r>
+    </w:p>
+    <w:p>
+      <w:r>
+        <w:t xml:space="preserve">7. </w:t>
+      </w:r>
+      <w:r>
+        <w:t xml:space="preserve">2 3 4 </w:t>
+      </w:r>
+    </w:p>
+    <w:p>
+      <w:r>
+        <w:t xml:space="preserve">8. 2 1 </w:t>
+      </w:r>
+    </w:p>
+    <w:p>
+      <w:r>
+        <w:t>9.  0 tm 5 en 0  2 4 6 8 10</w:t>
+      </w:r>
+    </w:p>
+    <w:p>
+      <w:r>
+        <w:t xml:space="preserve">10. koe herder 0 tm 2 </w:t>
+      </w:r>
+    </w:p>
+    <w:p>
+      <w:r>
+        <w:t>11. koe herder 0 t/m 5</w:t>
+      </w:r>
+    </w:p>
+    <w:p>
+      <w:r>
+        <w:t xml:space="preserve">12. </w:t>
+      </w:r>
+      <w:r>
+        <w:t>slapen, fietsen, ademen, lopen en  eten</w:t>
+      </w:r>
+    </w:p>
+    <w:p>
+      <w:r>
+        <w:t>13. Zorgt er voor dat een loop veder gaat na een break</w:t>
+      </w:r>
+    </w:p>
+    <w:p>
+      <w:r>
+        <w:t>14. stopt een loop</w:t>
+      </w:r>
+    </w:p>
+    <w:p>
+      <w:r>
+        <w:t>15. for is voor hoelang aan ge geven while is meestal als iets waar of niet waar is</w:t>
+      </w:r>
+    </w:p>
+    <w:p>
+      <w:r>
+        <w:t xml:space="preserve">16. </w:t>
+      </w:r>
+      <w:r>
+        <w:t>Lets start part 1 t/m met working on subpart 1 t/m 5 er onder en</w:t>
+      </w:r>
+      <w:r>
+        <w:t xml:space="preserve"> \n</w:t>
+      </w:r>
+    </w:p>
+    <w:p>
+      <w:r>
+        <w:t>17. ik tel tot 10 t/m 1</w:t>
+      </w:r>
+    </w:p>
+    <w:p>
+      <w:r>
+        <w:t xml:space="preserve">18. </w:t>
+      </w:r>
+      <w:r>
+        <w:t>ik tel tot 10 t/m 1</w:t>
+      </w:r>
+    </w:p>
+    <w:p/>
     <w:sectPr>
       <w:pgSz w:w="11906" w:h="16838"/>
       <w:pgMar w:top="1417" w:right="1417" w:bottom="1417" w:left="1417" w:header="708" w:footer="708" w:gutter="0"/>
@@ -632,6 +809,103 @@
     </w:sectPr>
   </w:body>
 </w:document>
+</file>
+
+<file path=word/numbering.xml><?xml version="1.0" encoding="utf-8"?>
+<w:numbering xmlns:wpc="http://schemas.microsoft.com/office/word/2010/wordprocessingCanvas" xmlns:cx="http://schemas.microsoft.com/office/drawing/2014/chartex" xmlns:cx1="http://schemas.microsoft.com/office/drawing/2015/9/8/chartex" xmlns:cx2="http://schemas.microsoft.com/office/drawing/2015/10/21/chartex" xmlns:cx3="http://schemas.microsoft.com/office/drawing/2016/5/9/chartex" xmlns:cx4="http://schemas.microsoft.com/office/drawing/2016/5/10/chartex" xmlns:cx5="http://schemas.microsoft.com/office/drawing/2016/5/11/chartex" xmlns:cx6="http://schemas.microsoft.com/office/drawing/2016/5/12/chartex" xmlns:cx7="http://schemas.microsoft.com/office/drawing/2016/5/13/chartex" xmlns:cx8="http://schemas.microsoft.com/office/drawing/2016/5/14/chartex" xmlns:mc="http://schemas.openxmlformats.org/markup-compatibility/2006" xmlns:aink="http://schemas.microsoft.com/office/drawing/2016/ink" xmlns:am3d="http://schemas.microsoft.com/office/drawing/2017/model3d" xmlns:o="urn:schemas-microsoft-com:office:office" xmlns:oel="http://schemas.microsoft.com/office/2019/extlst" xmlns:r="http://schemas.openxmlformats.org/officeDocument/2006/relationships" xmlns:m="http://schemas.openxmlformats.org/officeDocument/2006/math" xmlns:v="urn:schemas-microsoft-com:vml" xmlns:wp14="http://schemas.microsoft.com/office/word/2010/wordprocessingDrawing" xmlns:wp="http://schemas.openxmlformats.org/drawingml/2006/wordprocessingDrawing" xmlns:w10="urn:schemas-microsoft-com:office:word" xmlns:w="http://schemas.openxmlformats.org/wordprocessingml/2006/main" xmlns:w14="http://schemas.microsoft.com/office/word/2010/wordml" xmlns:w15="http://schemas.microsoft.com/office/word/2012/wordml" xmlns:w16cex="http://schemas.microsoft.com/office/word/2018/wordml/cex" xmlns:w16cid="http://schemas.microsoft.com/office/word/2016/wordml/cid" xmlns:w16="http://schemas.microsoft.com/office/word/2018/wordml" xmlns:w16sdtdh="http://schemas.microsoft.com/office/word/2020/wordml/sdtdatahash" xmlns:w16se="http://schemas.microsoft.com/office/word/2015/wordml/symex" xmlns:wpg="http://schemas.microsoft.com/office/word/2010/wordprocessingGroup" xmlns:wpi="http://schemas.microsoft.com/office/word/2010/wordprocessingInk" xmlns:wne="http://schemas.microsoft.com/office/word/2006/wordml" xmlns:wps="http://schemas.microsoft.com/office/word/2010/wordprocessingShape" mc:Ignorable="w14 w15 w16se w16cid w16 w16cex w16sdtdh wp14">
+  <w:abstractNum w:abstractNumId="0" w15:restartNumberingAfterBreak="0">
+    <w:nsid w:val="74900F33"/>
+    <w:multiLevelType w:val="hybridMultilevel"/>
+    <w:tmpl w:val="A31015A8"/>
+    <w:lvl w:ilvl="0" w:tplc="0413000F">
+      <w:start w:val="1"/>
+      <w:numFmt w:val="decimal"/>
+      <w:lvlText w:val="%1."/>
+      <w:lvlJc w:val="left"/>
+      <w:pPr>
+        <w:ind w:left="720" w:hanging="360"/>
+      </w:pPr>
+      <w:rPr>
+        <w:rFonts w:hint="default"/>
+      </w:rPr>
+    </w:lvl>
+    <w:lvl w:ilvl="1" w:tplc="04130019" w:tentative="1">
+      <w:start w:val="1"/>
+      <w:numFmt w:val="lowerLetter"/>
+      <w:lvlText w:val="%2."/>
+      <w:lvlJc w:val="left"/>
+      <w:pPr>
+        <w:ind w:left="1440" w:hanging="360"/>
+      </w:pPr>
+    </w:lvl>
+    <w:lvl w:ilvl="2" w:tplc="0413001B" w:tentative="1">
+      <w:start w:val="1"/>
+      <w:numFmt w:val="lowerRoman"/>
+      <w:lvlText w:val="%3."/>
+      <w:lvlJc w:val="right"/>
+      <w:pPr>
+        <w:ind w:left="2160" w:hanging="180"/>
+      </w:pPr>
+    </w:lvl>
+    <w:lvl w:ilvl="3" w:tplc="0413000F" w:tentative="1">
+      <w:start w:val="1"/>
+      <w:numFmt w:val="decimal"/>
+      <w:lvlText w:val="%4."/>
+      <w:lvlJc w:val="left"/>
+      <w:pPr>
+        <w:ind w:left="2880" w:hanging="360"/>
+      </w:pPr>
+    </w:lvl>
+    <w:lvl w:ilvl="4" w:tplc="04130019" w:tentative="1">
+      <w:start w:val="1"/>
+      <w:numFmt w:val="lowerLetter"/>
+      <w:lvlText w:val="%5."/>
+      <w:lvlJc w:val="left"/>
+      <w:pPr>
+        <w:ind w:left="3600" w:hanging="360"/>
+      </w:pPr>
+    </w:lvl>
+    <w:lvl w:ilvl="5" w:tplc="0413001B" w:tentative="1">
+      <w:start w:val="1"/>
+      <w:numFmt w:val="lowerRoman"/>
+      <w:lvlText w:val="%6."/>
+      <w:lvlJc w:val="right"/>
+      <w:pPr>
+        <w:ind w:left="4320" w:hanging="180"/>
+      </w:pPr>
+    </w:lvl>
+    <w:lvl w:ilvl="6" w:tplc="0413000F" w:tentative="1">
+      <w:start w:val="1"/>
+      <w:numFmt w:val="decimal"/>
+      <w:lvlText w:val="%7."/>
+      <w:lvlJc w:val="left"/>
+      <w:pPr>
+        <w:ind w:left="5040" w:hanging="360"/>
+      </w:pPr>
+    </w:lvl>
+    <w:lvl w:ilvl="7" w:tplc="04130019" w:tentative="1">
+      <w:start w:val="1"/>
+      <w:numFmt w:val="lowerLetter"/>
+      <w:lvlText w:val="%8."/>
+      <w:lvlJc w:val="left"/>
+      <w:pPr>
+        <w:ind w:left="5760" w:hanging="360"/>
+      </w:pPr>
+    </w:lvl>
+    <w:lvl w:ilvl="8" w:tplc="0413001B" w:tentative="1">
+      <w:start w:val="1"/>
+      <w:numFmt w:val="lowerRoman"/>
+      <w:lvlText w:val="%9."/>
+      <w:lvlJc w:val="right"/>
+      <w:pPr>
+        <w:ind w:left="6480" w:hanging="180"/>
+      </w:pPr>
+    </w:lvl>
+  </w:abstractNum>
+  <w:num w:numId="1" w16cid:durableId="545526186">
+    <w:abstractNumId w:val="0"/>
+  </w:num>
+</w:numbering>
 </file>
 
 <file path=word/styles.xml><?xml version="1.0" encoding="utf-8"?>
@@ -1060,6 +1334,17 @@
     <w:semiHidden/>
     <w:unhideWhenUsed/>
   </w:style>
+  <w:style w:type="paragraph" w:styleId="Lijstalinea">
+    <w:name w:val="List Paragraph"/>
+    <w:basedOn w:val="Standaard"/>
+    <w:uiPriority w:val="34"/>
+    <w:qFormat/>
+    <w:rsid w:val="00523E90"/>
+    <w:pPr>
+      <w:ind w:left="720"/>
+      <w:contextualSpacing/>
+    </w:pPr>
+  </w:style>
 </w:styles>
 </file>
 

</xml_diff>